<commit_message>
foi galera agora é só imprimir
</commit_message>
<xml_diff>
--- a/Documentação/Capa_Dura/Manual de Usuário.docx
+++ b/Documentação/Capa_Dura/Manual de Usuário.docx
@@ -194,6 +194,7 @@
           <w:sz w:val="24"/>
           <w:szCs w:val="24"/>
         </w:rPr>
+        <w:lastRenderedPageBreak/>
         <w:t>Apresentação</w:t>
       </w:r>
     </w:p>
@@ -498,12 +499,13 @@
     </w:p>
     <w:p>
       <w:pPr>
-        <w:pStyle w:val="TOC1"/>
+        <w:pStyle w:val="Sumrio1"/>
         <w:tabs>
           <w:tab w:val="left" w:pos="390"/>
           <w:tab w:val="right" w:pos="9061"/>
         </w:tabs>
         <w:rPr>
+          <w:rFonts w:asciiTheme="minorHAnsi" w:eastAsiaTheme="minorEastAsia" w:hAnsiTheme="minorHAnsi" w:cstheme="minorBidi"/>
           <w:b w:val="0"/>
           <w:bCs w:val="0"/>
           <w:caps w:val="0"/>
@@ -536,7 +538,7 @@
         </w:rPr>
         <w:fldChar w:fldCharType="separate"/>
       </w:r>
-      <w:hyperlink w:anchor="_Toc234116319" w:history="1">
+      <w:hyperlink w:anchor="_Toc239165279" w:history="1">
         <w:r>
           <w:rPr>
             <w:rStyle w:val="Hyperlink"/>
@@ -546,6 +548,7 @@
         </w:r>
         <w:r>
           <w:rPr>
+            <w:rFonts w:asciiTheme="minorHAnsi" w:eastAsiaTheme="minorEastAsia" w:hAnsiTheme="minorHAnsi" w:cstheme="minorBidi"/>
             <w:b w:val="0"/>
             <w:bCs w:val="0"/>
             <w:caps w:val="0"/>
@@ -581,11 +584,12 @@
             <w:noProof/>
             <w:webHidden/>
           </w:rPr>
-          <w:instrText xml:space="preserve"> PAGEREF _Toc234116319 \h </w:instrText>
-        </w:r>
-        <w:r>
-          <w:rPr>
-            <w:noProof/>
+          <w:instrText xml:space="preserve"> PAGEREF _Toc239165279 \h </w:instrText>
+        </w:r>
+        <w:r>
+          <w:rPr>
+            <w:noProof/>
+            <w:webHidden/>
           </w:rPr>
         </w:r>
         <w:r>
@@ -613,12 +617,13 @@
     </w:p>
     <w:p>
       <w:pPr>
-        <w:pStyle w:val="TOC1"/>
+        <w:pStyle w:val="Sumrio1"/>
         <w:tabs>
           <w:tab w:val="left" w:pos="390"/>
           <w:tab w:val="right" w:pos="9061"/>
         </w:tabs>
         <w:rPr>
+          <w:rFonts w:asciiTheme="minorHAnsi" w:eastAsiaTheme="minorEastAsia" w:hAnsiTheme="minorHAnsi" w:cstheme="minorBidi"/>
           <w:b w:val="0"/>
           <w:bCs w:val="0"/>
           <w:caps w:val="0"/>
@@ -627,7 +632,7 @@
           <w:lang w:eastAsia="pt-BR"/>
         </w:rPr>
       </w:pPr>
-      <w:hyperlink w:anchor="_Toc234116320" w:history="1">
+      <w:hyperlink w:anchor="_Toc239165280" w:history="1">
         <w:r>
           <w:rPr>
             <w:rStyle w:val="Hyperlink"/>
@@ -637,6 +642,7 @@
         </w:r>
         <w:r>
           <w:rPr>
+            <w:rFonts w:asciiTheme="minorHAnsi" w:eastAsiaTheme="minorEastAsia" w:hAnsiTheme="minorHAnsi" w:cstheme="minorBidi"/>
             <w:b w:val="0"/>
             <w:bCs w:val="0"/>
             <w:caps w:val="0"/>
@@ -672,11 +678,12 @@
             <w:noProof/>
             <w:webHidden/>
           </w:rPr>
-          <w:instrText xml:space="preserve"> PAGEREF _Toc234116320 \h </w:instrText>
-        </w:r>
-        <w:r>
-          <w:rPr>
-            <w:noProof/>
+          <w:instrText xml:space="preserve"> PAGEREF _Toc239165280 \h </w:instrText>
+        </w:r>
+        <w:r>
+          <w:rPr>
+            <w:noProof/>
+            <w:webHidden/>
           </w:rPr>
         </w:r>
         <w:r>
@@ -704,12 +711,13 @@
     </w:p>
     <w:p>
       <w:pPr>
-        <w:pStyle w:val="TOC1"/>
+        <w:pStyle w:val="Sumrio1"/>
         <w:tabs>
           <w:tab w:val="left" w:pos="390"/>
           <w:tab w:val="right" w:pos="9061"/>
         </w:tabs>
         <w:rPr>
+          <w:rFonts w:asciiTheme="minorHAnsi" w:eastAsiaTheme="minorEastAsia" w:hAnsiTheme="minorHAnsi" w:cstheme="minorBidi"/>
           <w:b w:val="0"/>
           <w:bCs w:val="0"/>
           <w:caps w:val="0"/>
@@ -718,7 +726,7 @@
           <w:lang w:eastAsia="pt-BR"/>
         </w:rPr>
       </w:pPr>
-      <w:hyperlink w:anchor="_Toc234116321" w:history="1">
+      <w:hyperlink w:anchor="_Toc239165281" w:history="1">
         <w:r>
           <w:rPr>
             <w:rStyle w:val="Hyperlink"/>
@@ -728,6 +736,7 @@
         </w:r>
         <w:r>
           <w:rPr>
+            <w:rFonts w:asciiTheme="minorHAnsi" w:eastAsiaTheme="minorEastAsia" w:hAnsiTheme="minorHAnsi" w:cstheme="minorBidi"/>
             <w:b w:val="0"/>
             <w:bCs w:val="0"/>
             <w:caps w:val="0"/>
@@ -763,11 +772,12 @@
             <w:noProof/>
             <w:webHidden/>
           </w:rPr>
-          <w:instrText xml:space="preserve"> PAGEREF _Toc234116321 \h </w:instrText>
-        </w:r>
-        <w:r>
-          <w:rPr>
-            <w:noProof/>
+          <w:instrText xml:space="preserve"> PAGEREF _Toc239165281 \h </w:instrText>
+        </w:r>
+        <w:r>
+          <w:rPr>
+            <w:noProof/>
+            <w:webHidden/>
           </w:rPr>
         </w:r>
         <w:r>
@@ -782,7 +792,7 @@
             <w:noProof/>
             <w:webHidden/>
           </w:rPr>
-          <w:t>7</w:t>
+          <w:t>6</w:t>
         </w:r>
         <w:r>
           <w:rPr>
@@ -795,12 +805,13 @@
     </w:p>
     <w:p>
       <w:pPr>
-        <w:pStyle w:val="TOC1"/>
+        <w:pStyle w:val="Sumrio1"/>
         <w:tabs>
           <w:tab w:val="left" w:pos="390"/>
           <w:tab w:val="right" w:pos="9061"/>
         </w:tabs>
         <w:rPr>
+          <w:rFonts w:asciiTheme="minorHAnsi" w:eastAsiaTheme="minorEastAsia" w:hAnsiTheme="minorHAnsi" w:cstheme="minorBidi"/>
           <w:b w:val="0"/>
           <w:bCs w:val="0"/>
           <w:caps w:val="0"/>
@@ -809,7 +820,7 @@
           <w:lang w:eastAsia="pt-BR"/>
         </w:rPr>
       </w:pPr>
-      <w:hyperlink w:anchor="_Toc234116322" w:history="1">
+      <w:hyperlink w:anchor="_Toc239165282" w:history="1">
         <w:r>
           <w:rPr>
             <w:rStyle w:val="Hyperlink"/>
@@ -819,6 +830,7 @@
         </w:r>
         <w:r>
           <w:rPr>
+            <w:rFonts w:asciiTheme="minorHAnsi" w:eastAsiaTheme="minorEastAsia" w:hAnsiTheme="minorHAnsi" w:cstheme="minorBidi"/>
             <w:b w:val="0"/>
             <w:bCs w:val="0"/>
             <w:caps w:val="0"/>
@@ -854,11 +866,12 @@
             <w:noProof/>
             <w:webHidden/>
           </w:rPr>
-          <w:instrText xml:space="preserve"> PAGEREF _Toc234116322 \h </w:instrText>
-        </w:r>
-        <w:r>
-          <w:rPr>
-            <w:noProof/>
+          <w:instrText xml:space="preserve"> PAGEREF _Toc239165282 \h </w:instrText>
+        </w:r>
+        <w:r>
+          <w:rPr>
+            <w:noProof/>
+            <w:webHidden/>
           </w:rPr>
         </w:r>
         <w:r>
@@ -873,7 +886,7 @@
             <w:noProof/>
             <w:webHidden/>
           </w:rPr>
-          <w:t>8</w:t>
+          <w:t>7</w:t>
         </w:r>
         <w:r>
           <w:rPr>
@@ -886,12 +899,13 @@
     </w:p>
     <w:p>
       <w:pPr>
-        <w:pStyle w:val="TOC2"/>
+        <w:pStyle w:val="Sumrio2"/>
         <w:tabs>
           <w:tab w:val="left" w:pos="561"/>
           <w:tab w:val="right" w:pos="9061"/>
         </w:tabs>
         <w:rPr>
+          <w:rFonts w:asciiTheme="minorHAnsi" w:eastAsiaTheme="minorEastAsia" w:hAnsiTheme="minorHAnsi" w:cstheme="minorBidi"/>
           <w:b w:val="0"/>
           <w:bCs w:val="0"/>
           <w:smallCaps w:val="0"/>
@@ -899,7 +913,7 @@
           <w:lang w:eastAsia="pt-BR"/>
         </w:rPr>
       </w:pPr>
-      <w:hyperlink w:anchor="_Toc234116323" w:history="1">
+      <w:hyperlink w:anchor="_Toc239165283" w:history="1">
         <w:r>
           <w:rPr>
             <w:rStyle w:val="Hyperlink"/>
@@ -909,6 +923,7 @@
         </w:r>
         <w:r>
           <w:rPr>
+            <w:rFonts w:asciiTheme="minorHAnsi" w:eastAsiaTheme="minorEastAsia" w:hAnsiTheme="minorHAnsi" w:cstheme="minorBidi"/>
             <w:b w:val="0"/>
             <w:bCs w:val="0"/>
             <w:smallCaps w:val="0"/>
@@ -943,11 +958,12 @@
             <w:noProof/>
             <w:webHidden/>
           </w:rPr>
-          <w:instrText xml:space="preserve"> PAGEREF _Toc234116323 \h </w:instrText>
-        </w:r>
-        <w:r>
-          <w:rPr>
-            <w:noProof/>
+          <w:instrText xml:space="preserve"> PAGEREF _Toc239165283 \h </w:instrText>
+        </w:r>
+        <w:r>
+          <w:rPr>
+            <w:noProof/>
+            <w:webHidden/>
           </w:rPr>
         </w:r>
         <w:r>
@@ -962,7 +978,7 @@
             <w:noProof/>
             <w:webHidden/>
           </w:rPr>
-          <w:t>8</w:t>
+          <w:t>7</w:t>
         </w:r>
         <w:r>
           <w:rPr>
@@ -975,12 +991,13 @@
     </w:p>
     <w:p>
       <w:pPr>
-        <w:pStyle w:val="TOC2"/>
+        <w:pStyle w:val="Sumrio2"/>
         <w:tabs>
           <w:tab w:val="left" w:pos="561"/>
           <w:tab w:val="right" w:pos="9061"/>
         </w:tabs>
         <w:rPr>
+          <w:rFonts w:asciiTheme="minorHAnsi" w:eastAsiaTheme="minorEastAsia" w:hAnsiTheme="minorHAnsi" w:cstheme="minorBidi"/>
           <w:b w:val="0"/>
           <w:bCs w:val="0"/>
           <w:smallCaps w:val="0"/>
@@ -988,7 +1005,7 @@
           <w:lang w:eastAsia="pt-BR"/>
         </w:rPr>
       </w:pPr>
-      <w:hyperlink w:anchor="_Toc234116324" w:history="1">
+      <w:hyperlink w:anchor="_Toc239165284" w:history="1">
         <w:r>
           <w:rPr>
             <w:rStyle w:val="Hyperlink"/>
@@ -998,6 +1015,7 @@
         </w:r>
         <w:r>
           <w:rPr>
+            <w:rFonts w:asciiTheme="minorHAnsi" w:eastAsiaTheme="minorEastAsia" w:hAnsiTheme="minorHAnsi" w:cstheme="minorBidi"/>
             <w:b w:val="0"/>
             <w:bCs w:val="0"/>
             <w:smallCaps w:val="0"/>
@@ -1032,11 +1050,12 @@
             <w:noProof/>
             <w:webHidden/>
           </w:rPr>
-          <w:instrText xml:space="preserve"> PAGEREF _Toc234116324 \h </w:instrText>
-        </w:r>
-        <w:r>
-          <w:rPr>
-            <w:noProof/>
+          <w:instrText xml:space="preserve"> PAGEREF _Toc239165284 \h </w:instrText>
+        </w:r>
+        <w:r>
+          <w:rPr>
+            <w:noProof/>
+            <w:webHidden/>
           </w:rPr>
         </w:r>
         <w:r>
@@ -1051,7 +1070,7 @@
             <w:noProof/>
             <w:webHidden/>
           </w:rPr>
-          <w:t>10</w:t>
+          <w:t>9</w:t>
         </w:r>
         <w:r>
           <w:rPr>
@@ -1064,12 +1083,13 @@
     </w:p>
     <w:p>
       <w:pPr>
-        <w:pStyle w:val="TOC2"/>
+        <w:pStyle w:val="Sumrio2"/>
         <w:tabs>
           <w:tab w:val="left" w:pos="561"/>
           <w:tab w:val="right" w:pos="9061"/>
         </w:tabs>
         <w:rPr>
+          <w:rFonts w:asciiTheme="minorHAnsi" w:eastAsiaTheme="minorEastAsia" w:hAnsiTheme="minorHAnsi" w:cstheme="minorBidi"/>
           <w:b w:val="0"/>
           <w:bCs w:val="0"/>
           <w:smallCaps w:val="0"/>
@@ -1077,7 +1097,7 @@
           <w:lang w:eastAsia="pt-BR"/>
         </w:rPr>
       </w:pPr>
-      <w:hyperlink w:anchor="_Toc234116325" w:history="1">
+      <w:hyperlink w:anchor="_Toc239165285" w:history="1">
         <w:r>
           <w:rPr>
             <w:rStyle w:val="Hyperlink"/>
@@ -1087,6 +1107,7 @@
         </w:r>
         <w:r>
           <w:rPr>
+            <w:rFonts w:asciiTheme="minorHAnsi" w:eastAsiaTheme="minorEastAsia" w:hAnsiTheme="minorHAnsi" w:cstheme="minorBidi"/>
             <w:b w:val="0"/>
             <w:bCs w:val="0"/>
             <w:smallCaps w:val="0"/>
@@ -1121,11 +1142,12 @@
             <w:noProof/>
             <w:webHidden/>
           </w:rPr>
-          <w:instrText xml:space="preserve"> PAGEREF _Toc234116325 \h </w:instrText>
-        </w:r>
-        <w:r>
-          <w:rPr>
-            <w:noProof/>
+          <w:instrText xml:space="preserve"> PAGEREF _Toc239165285 \h </w:instrText>
+        </w:r>
+        <w:r>
+          <w:rPr>
+            <w:noProof/>
+            <w:webHidden/>
           </w:rPr>
         </w:r>
         <w:r>
@@ -1140,7 +1162,7 @@
             <w:noProof/>
             <w:webHidden/>
           </w:rPr>
-          <w:t>11</w:t>
+          <w:t>10</w:t>
         </w:r>
         <w:r>
           <w:rPr>
@@ -1153,12 +1175,13 @@
     </w:p>
     <w:p>
       <w:pPr>
-        <w:pStyle w:val="TOC2"/>
+        <w:pStyle w:val="Sumrio2"/>
         <w:tabs>
           <w:tab w:val="left" w:pos="561"/>
           <w:tab w:val="right" w:pos="9061"/>
         </w:tabs>
         <w:rPr>
+          <w:rFonts w:asciiTheme="minorHAnsi" w:eastAsiaTheme="minorEastAsia" w:hAnsiTheme="minorHAnsi" w:cstheme="minorBidi"/>
           <w:b w:val="0"/>
           <w:bCs w:val="0"/>
           <w:smallCaps w:val="0"/>
@@ -1166,7 +1189,7 @@
           <w:lang w:eastAsia="pt-BR"/>
         </w:rPr>
       </w:pPr>
-      <w:hyperlink w:anchor="_Toc234116326" w:history="1">
+      <w:hyperlink w:anchor="_Toc239165286" w:history="1">
         <w:r>
           <w:rPr>
             <w:rStyle w:val="Hyperlink"/>
@@ -1176,6 +1199,7 @@
         </w:r>
         <w:r>
           <w:rPr>
+            <w:rFonts w:asciiTheme="minorHAnsi" w:eastAsiaTheme="minorEastAsia" w:hAnsiTheme="minorHAnsi" w:cstheme="minorBidi"/>
             <w:b w:val="0"/>
             <w:bCs w:val="0"/>
             <w:smallCaps w:val="0"/>
@@ -1210,11 +1234,12 @@
             <w:noProof/>
             <w:webHidden/>
           </w:rPr>
-          <w:instrText xml:space="preserve"> PAGEREF _Toc234116326 \h </w:instrText>
-        </w:r>
-        <w:r>
-          <w:rPr>
-            <w:noProof/>
+          <w:instrText xml:space="preserve"> PAGEREF _Toc239165286 \h </w:instrText>
+        </w:r>
+        <w:r>
+          <w:rPr>
+            <w:noProof/>
+            <w:webHidden/>
           </w:rPr>
         </w:r>
         <w:r>
@@ -1229,7 +1254,7 @@
             <w:noProof/>
             <w:webHidden/>
           </w:rPr>
-          <w:t>12</w:t>
+          <w:t>11</w:t>
         </w:r>
         <w:r>
           <w:rPr>
@@ -1242,12 +1267,13 @@
     </w:p>
     <w:p>
       <w:pPr>
-        <w:pStyle w:val="TOC1"/>
+        <w:pStyle w:val="Sumrio1"/>
         <w:tabs>
           <w:tab w:val="left" w:pos="390"/>
           <w:tab w:val="right" w:pos="9061"/>
         </w:tabs>
         <w:rPr>
+          <w:rFonts w:asciiTheme="minorHAnsi" w:eastAsiaTheme="minorEastAsia" w:hAnsiTheme="minorHAnsi" w:cstheme="minorBidi"/>
           <w:b w:val="0"/>
           <w:bCs w:val="0"/>
           <w:caps w:val="0"/>
@@ -1256,7 +1282,7 @@
           <w:lang w:eastAsia="pt-BR"/>
         </w:rPr>
       </w:pPr>
-      <w:hyperlink w:anchor="_Toc234116327" w:history="1">
+      <w:hyperlink w:anchor="_Toc239165287" w:history="1">
         <w:r>
           <w:rPr>
             <w:rStyle w:val="Hyperlink"/>
@@ -1266,6 +1292,7 @@
         </w:r>
         <w:r>
           <w:rPr>
+            <w:rFonts w:asciiTheme="minorHAnsi" w:eastAsiaTheme="minorEastAsia" w:hAnsiTheme="minorHAnsi" w:cstheme="minorBidi"/>
             <w:b w:val="0"/>
             <w:bCs w:val="0"/>
             <w:caps w:val="0"/>
@@ -1301,11 +1328,12 @@
             <w:noProof/>
             <w:webHidden/>
           </w:rPr>
-          <w:instrText xml:space="preserve"> PAGEREF _Toc234116327 \h </w:instrText>
-        </w:r>
-        <w:r>
-          <w:rPr>
-            <w:noProof/>
+          <w:instrText xml:space="preserve"> PAGEREF _Toc239165287 \h </w:instrText>
+        </w:r>
+        <w:r>
+          <w:rPr>
+            <w:noProof/>
+            <w:webHidden/>
           </w:rPr>
         </w:r>
         <w:r>
@@ -1320,7 +1348,7 @@
             <w:noProof/>
             <w:webHidden/>
           </w:rPr>
-          <w:t>13</w:t>
+          <w:t>12</w:t>
         </w:r>
         <w:r>
           <w:rPr>
@@ -1333,12 +1361,13 @@
     </w:p>
     <w:p>
       <w:pPr>
-        <w:pStyle w:val="TOC2"/>
+        <w:pStyle w:val="Sumrio2"/>
         <w:tabs>
           <w:tab w:val="left" w:pos="561"/>
           <w:tab w:val="right" w:pos="9061"/>
         </w:tabs>
         <w:rPr>
+          <w:rFonts w:asciiTheme="minorHAnsi" w:eastAsiaTheme="minorEastAsia" w:hAnsiTheme="minorHAnsi" w:cstheme="minorBidi"/>
           <w:b w:val="0"/>
           <w:bCs w:val="0"/>
           <w:smallCaps w:val="0"/>
@@ -1346,7 +1375,7 @@
           <w:lang w:eastAsia="pt-BR"/>
         </w:rPr>
       </w:pPr>
-      <w:hyperlink w:anchor="_Toc234116328" w:history="1">
+      <w:hyperlink w:anchor="_Toc239165288" w:history="1">
         <w:r>
           <w:rPr>
             <w:rStyle w:val="Hyperlink"/>
@@ -1356,6 +1385,7 @@
         </w:r>
         <w:r>
           <w:rPr>
+            <w:rFonts w:asciiTheme="minorHAnsi" w:eastAsiaTheme="minorEastAsia" w:hAnsiTheme="minorHAnsi" w:cstheme="minorBidi"/>
             <w:b w:val="0"/>
             <w:bCs w:val="0"/>
             <w:smallCaps w:val="0"/>
@@ -1390,11 +1420,12 @@
             <w:noProof/>
             <w:webHidden/>
           </w:rPr>
-          <w:instrText xml:space="preserve"> PAGEREF _Toc234116328 \h </w:instrText>
-        </w:r>
-        <w:r>
-          <w:rPr>
-            <w:noProof/>
+          <w:instrText xml:space="preserve"> PAGEREF _Toc239165288 \h </w:instrText>
+        </w:r>
+        <w:r>
+          <w:rPr>
+            <w:noProof/>
+            <w:webHidden/>
           </w:rPr>
         </w:r>
         <w:r>
@@ -1409,7 +1440,7 @@
             <w:noProof/>
             <w:webHidden/>
           </w:rPr>
-          <w:t>13</w:t>
+          <w:t>12</w:t>
         </w:r>
         <w:r>
           <w:rPr>
@@ -1422,12 +1453,13 @@
     </w:p>
     <w:p>
       <w:pPr>
-        <w:pStyle w:val="TOC2"/>
+        <w:pStyle w:val="Sumrio2"/>
         <w:tabs>
           <w:tab w:val="left" w:pos="561"/>
           <w:tab w:val="right" w:pos="9061"/>
         </w:tabs>
         <w:rPr>
+          <w:rFonts w:asciiTheme="minorHAnsi" w:eastAsiaTheme="minorEastAsia" w:hAnsiTheme="minorHAnsi" w:cstheme="minorBidi"/>
           <w:b w:val="0"/>
           <w:bCs w:val="0"/>
           <w:smallCaps w:val="0"/>
@@ -1435,7 +1467,7 @@
           <w:lang w:eastAsia="pt-BR"/>
         </w:rPr>
       </w:pPr>
-      <w:hyperlink w:anchor="_Toc234116329" w:history="1">
+      <w:hyperlink w:anchor="_Toc239165289" w:history="1">
         <w:r>
           <w:rPr>
             <w:rStyle w:val="Hyperlink"/>
@@ -1445,6 +1477,7 @@
         </w:r>
         <w:r>
           <w:rPr>
+            <w:rFonts w:asciiTheme="minorHAnsi" w:eastAsiaTheme="minorEastAsia" w:hAnsiTheme="minorHAnsi" w:cstheme="minorBidi"/>
             <w:b w:val="0"/>
             <w:bCs w:val="0"/>
             <w:smallCaps w:val="0"/>
@@ -1479,11 +1512,12 @@
             <w:noProof/>
             <w:webHidden/>
           </w:rPr>
-          <w:instrText xml:space="preserve"> PAGEREF _Toc234116329 \h </w:instrText>
-        </w:r>
-        <w:r>
-          <w:rPr>
-            <w:noProof/>
+          <w:instrText xml:space="preserve"> PAGEREF _Toc239165289 \h </w:instrText>
+        </w:r>
+        <w:r>
+          <w:rPr>
+            <w:noProof/>
+            <w:webHidden/>
           </w:rPr>
         </w:r>
         <w:r>
@@ -1498,7 +1532,7 @@
             <w:noProof/>
             <w:webHidden/>
           </w:rPr>
-          <w:t>14</w:t>
+          <w:t>13</w:t>
         </w:r>
         <w:r>
           <w:rPr>
@@ -1511,12 +1545,13 @@
     </w:p>
     <w:p>
       <w:pPr>
-        <w:pStyle w:val="TOC2"/>
+        <w:pStyle w:val="Sumrio2"/>
         <w:tabs>
           <w:tab w:val="left" w:pos="561"/>
           <w:tab w:val="right" w:pos="9061"/>
         </w:tabs>
         <w:rPr>
+          <w:rFonts w:asciiTheme="minorHAnsi" w:eastAsiaTheme="minorEastAsia" w:hAnsiTheme="minorHAnsi" w:cstheme="minorBidi"/>
           <w:b w:val="0"/>
           <w:bCs w:val="0"/>
           <w:smallCaps w:val="0"/>
@@ -1524,7 +1559,7 @@
           <w:lang w:eastAsia="pt-BR"/>
         </w:rPr>
       </w:pPr>
-      <w:hyperlink w:anchor="_Toc234116330" w:history="1">
+      <w:hyperlink w:anchor="_Toc239165290" w:history="1">
         <w:r>
           <w:rPr>
             <w:rStyle w:val="Hyperlink"/>
@@ -1534,6 +1569,7 @@
         </w:r>
         <w:r>
           <w:rPr>
+            <w:rFonts w:asciiTheme="minorHAnsi" w:eastAsiaTheme="minorEastAsia" w:hAnsiTheme="minorHAnsi" w:cstheme="minorBidi"/>
             <w:b w:val="0"/>
             <w:bCs w:val="0"/>
             <w:smallCaps w:val="0"/>
@@ -1568,11 +1604,12 @@
             <w:noProof/>
             <w:webHidden/>
           </w:rPr>
-          <w:instrText xml:space="preserve"> PAGEREF _Toc234116330 \h </w:instrText>
-        </w:r>
-        <w:r>
-          <w:rPr>
-            <w:noProof/>
+          <w:instrText xml:space="preserve"> PAGEREF _Toc239165290 \h </w:instrText>
+        </w:r>
+        <w:r>
+          <w:rPr>
+            <w:noProof/>
+            <w:webHidden/>
           </w:rPr>
         </w:r>
         <w:r>
@@ -1587,7 +1624,7 @@
             <w:noProof/>
             <w:webHidden/>
           </w:rPr>
-          <w:t>15</w:t>
+          <w:t>14</w:t>
         </w:r>
         <w:r>
           <w:rPr>
@@ -1600,12 +1637,13 @@
     </w:p>
     <w:p>
       <w:pPr>
-        <w:pStyle w:val="TOC2"/>
+        <w:pStyle w:val="Sumrio2"/>
         <w:tabs>
           <w:tab w:val="left" w:pos="561"/>
           <w:tab w:val="right" w:pos="9061"/>
         </w:tabs>
         <w:rPr>
+          <w:rFonts w:asciiTheme="minorHAnsi" w:eastAsiaTheme="minorEastAsia" w:hAnsiTheme="minorHAnsi" w:cstheme="minorBidi"/>
           <w:b w:val="0"/>
           <w:bCs w:val="0"/>
           <w:smallCaps w:val="0"/>
@@ -1613,7 +1651,7 @@
           <w:lang w:eastAsia="pt-BR"/>
         </w:rPr>
       </w:pPr>
-      <w:hyperlink w:anchor="_Toc234116331" w:history="1">
+      <w:hyperlink w:anchor="_Toc239165291" w:history="1">
         <w:r>
           <w:rPr>
             <w:rStyle w:val="Hyperlink"/>
@@ -1623,6 +1661,7 @@
         </w:r>
         <w:r>
           <w:rPr>
+            <w:rFonts w:asciiTheme="minorHAnsi" w:eastAsiaTheme="minorEastAsia" w:hAnsiTheme="minorHAnsi" w:cstheme="minorBidi"/>
             <w:b w:val="0"/>
             <w:bCs w:val="0"/>
             <w:smallCaps w:val="0"/>
@@ -1657,11 +1696,12 @@
             <w:noProof/>
             <w:webHidden/>
           </w:rPr>
-          <w:instrText xml:space="preserve"> PAGEREF _Toc234116331 \h </w:instrText>
-        </w:r>
-        <w:r>
-          <w:rPr>
-            <w:noProof/>
+          <w:instrText xml:space="preserve"> PAGEREF _Toc239165291 \h </w:instrText>
+        </w:r>
+        <w:r>
+          <w:rPr>
+            <w:noProof/>
+            <w:webHidden/>
           </w:rPr>
         </w:r>
         <w:r>
@@ -1676,7 +1716,7 @@
             <w:noProof/>
             <w:webHidden/>
           </w:rPr>
-          <w:t>16</w:t>
+          <w:t>15</w:t>
         </w:r>
         <w:r>
           <w:rPr>
@@ -1689,12 +1729,13 @@
     </w:p>
     <w:p>
       <w:pPr>
-        <w:pStyle w:val="TOC1"/>
+        <w:pStyle w:val="Sumrio1"/>
         <w:tabs>
           <w:tab w:val="left" w:pos="390"/>
           <w:tab w:val="right" w:pos="9061"/>
         </w:tabs>
         <w:rPr>
+          <w:rFonts w:asciiTheme="minorHAnsi" w:eastAsiaTheme="minorEastAsia" w:hAnsiTheme="minorHAnsi" w:cstheme="minorBidi"/>
           <w:b w:val="0"/>
           <w:bCs w:val="0"/>
           <w:caps w:val="0"/>
@@ -1703,7 +1744,7 @@
           <w:lang w:eastAsia="pt-BR"/>
         </w:rPr>
       </w:pPr>
-      <w:hyperlink w:anchor="_Toc234116332" w:history="1">
+      <w:hyperlink w:anchor="_Toc239165292" w:history="1">
         <w:r>
           <w:rPr>
             <w:rStyle w:val="Hyperlink"/>
@@ -1713,6 +1754,7 @@
         </w:r>
         <w:r>
           <w:rPr>
+            <w:rFonts w:asciiTheme="minorHAnsi" w:eastAsiaTheme="minorEastAsia" w:hAnsiTheme="minorHAnsi" w:cstheme="minorBidi"/>
             <w:b w:val="0"/>
             <w:bCs w:val="0"/>
             <w:caps w:val="0"/>
@@ -1748,11 +1790,12 @@
             <w:noProof/>
             <w:webHidden/>
           </w:rPr>
-          <w:instrText xml:space="preserve"> PAGEREF _Toc234116332 \h </w:instrText>
-        </w:r>
-        <w:r>
-          <w:rPr>
-            <w:noProof/>
+          <w:instrText xml:space="preserve"> PAGEREF _Toc239165292 \h </w:instrText>
+        </w:r>
+        <w:r>
+          <w:rPr>
+            <w:noProof/>
+            <w:webHidden/>
           </w:rPr>
         </w:r>
         <w:r>
@@ -1767,7 +1810,7 @@
             <w:noProof/>
             <w:webHidden/>
           </w:rPr>
-          <w:t>17</w:t>
+          <w:t>16</w:t>
         </w:r>
         <w:r>
           <w:rPr>
@@ -1780,12 +1823,13 @@
     </w:p>
     <w:p>
       <w:pPr>
-        <w:pStyle w:val="TOC2"/>
+        <w:pStyle w:val="Sumrio2"/>
         <w:tabs>
           <w:tab w:val="left" w:pos="561"/>
           <w:tab w:val="right" w:pos="9061"/>
         </w:tabs>
         <w:rPr>
+          <w:rFonts w:asciiTheme="minorHAnsi" w:eastAsiaTheme="minorEastAsia" w:hAnsiTheme="minorHAnsi" w:cstheme="minorBidi"/>
           <w:b w:val="0"/>
           <w:bCs w:val="0"/>
           <w:smallCaps w:val="0"/>
@@ -1793,7 +1837,7 @@
           <w:lang w:eastAsia="pt-BR"/>
         </w:rPr>
       </w:pPr>
-      <w:hyperlink w:anchor="_Toc234116333" w:history="1">
+      <w:hyperlink w:anchor="_Toc239165293" w:history="1">
         <w:r>
           <w:rPr>
             <w:rStyle w:val="Hyperlink"/>
@@ -1803,6 +1847,7 @@
         </w:r>
         <w:r>
           <w:rPr>
+            <w:rFonts w:asciiTheme="minorHAnsi" w:eastAsiaTheme="minorEastAsia" w:hAnsiTheme="minorHAnsi" w:cstheme="minorBidi"/>
             <w:b w:val="0"/>
             <w:bCs w:val="0"/>
             <w:smallCaps w:val="0"/>
@@ -1837,11 +1882,12 @@
             <w:noProof/>
             <w:webHidden/>
           </w:rPr>
-          <w:instrText xml:space="preserve"> PAGEREF _Toc234116333 \h </w:instrText>
-        </w:r>
-        <w:r>
-          <w:rPr>
-            <w:noProof/>
+          <w:instrText xml:space="preserve"> PAGEREF _Toc239165293 \h </w:instrText>
+        </w:r>
+        <w:r>
+          <w:rPr>
+            <w:noProof/>
+            <w:webHidden/>
           </w:rPr>
         </w:r>
         <w:r>
@@ -1856,7 +1902,7 @@
             <w:noProof/>
             <w:webHidden/>
           </w:rPr>
-          <w:t>18</w:t>
+          <w:t>17</w:t>
         </w:r>
         <w:r>
           <w:rPr>
@@ -1869,12 +1915,13 @@
     </w:p>
     <w:p>
       <w:pPr>
-        <w:pStyle w:val="TOC2"/>
+        <w:pStyle w:val="Sumrio2"/>
         <w:tabs>
           <w:tab w:val="left" w:pos="561"/>
           <w:tab w:val="right" w:pos="9061"/>
         </w:tabs>
         <w:rPr>
+          <w:rFonts w:asciiTheme="minorHAnsi" w:eastAsiaTheme="minorEastAsia" w:hAnsiTheme="minorHAnsi" w:cstheme="minorBidi"/>
           <w:b w:val="0"/>
           <w:bCs w:val="0"/>
           <w:smallCaps w:val="0"/>
@@ -1882,7 +1929,7 @@
           <w:lang w:eastAsia="pt-BR"/>
         </w:rPr>
       </w:pPr>
-      <w:hyperlink w:anchor="_Toc234116334" w:history="1">
+      <w:hyperlink w:anchor="_Toc239165294" w:history="1">
         <w:r>
           <w:rPr>
             <w:rStyle w:val="Hyperlink"/>
@@ -1892,6 +1939,7 @@
         </w:r>
         <w:r>
           <w:rPr>
+            <w:rFonts w:asciiTheme="minorHAnsi" w:eastAsiaTheme="minorEastAsia" w:hAnsiTheme="minorHAnsi" w:cstheme="minorBidi"/>
             <w:b w:val="0"/>
             <w:bCs w:val="0"/>
             <w:smallCaps w:val="0"/>
@@ -1926,11 +1974,12 @@
             <w:noProof/>
             <w:webHidden/>
           </w:rPr>
-          <w:instrText xml:space="preserve"> PAGEREF _Toc234116334 \h </w:instrText>
-        </w:r>
-        <w:r>
-          <w:rPr>
-            <w:noProof/>
+          <w:instrText xml:space="preserve"> PAGEREF _Toc239165294 \h </w:instrText>
+        </w:r>
+        <w:r>
+          <w:rPr>
+            <w:noProof/>
+            <w:webHidden/>
           </w:rPr>
         </w:r>
         <w:r>
@@ -1945,7 +1994,7 @@
             <w:noProof/>
             <w:webHidden/>
           </w:rPr>
-          <w:t>19</w:t>
+          <w:t>18</w:t>
         </w:r>
         <w:r>
           <w:rPr>
@@ -1958,12 +2007,13 @@
     </w:p>
     <w:p>
       <w:pPr>
-        <w:pStyle w:val="TOC2"/>
+        <w:pStyle w:val="Sumrio2"/>
         <w:tabs>
           <w:tab w:val="left" w:pos="561"/>
           <w:tab w:val="right" w:pos="9061"/>
         </w:tabs>
         <w:rPr>
+          <w:rFonts w:asciiTheme="minorHAnsi" w:eastAsiaTheme="minorEastAsia" w:hAnsiTheme="minorHAnsi" w:cstheme="minorBidi"/>
           <w:b w:val="0"/>
           <w:bCs w:val="0"/>
           <w:smallCaps w:val="0"/>
@@ -1971,7 +2021,7 @@
           <w:lang w:eastAsia="pt-BR"/>
         </w:rPr>
       </w:pPr>
-      <w:hyperlink w:anchor="_Toc234116335" w:history="1">
+      <w:hyperlink w:anchor="_Toc239165295" w:history="1">
         <w:r>
           <w:rPr>
             <w:rStyle w:val="Hyperlink"/>
@@ -1981,6 +2031,7 @@
         </w:r>
         <w:r>
           <w:rPr>
+            <w:rFonts w:asciiTheme="minorHAnsi" w:eastAsiaTheme="minorEastAsia" w:hAnsiTheme="minorHAnsi" w:cstheme="minorBidi"/>
             <w:b w:val="0"/>
             <w:bCs w:val="0"/>
             <w:smallCaps w:val="0"/>
@@ -2015,11 +2066,12 @@
             <w:noProof/>
             <w:webHidden/>
           </w:rPr>
-          <w:instrText xml:space="preserve"> PAGEREF _Toc234116335 \h </w:instrText>
-        </w:r>
-        <w:r>
-          <w:rPr>
-            <w:noProof/>
+          <w:instrText xml:space="preserve"> PAGEREF _Toc239165295 \h </w:instrText>
+        </w:r>
+        <w:r>
+          <w:rPr>
+            <w:noProof/>
+            <w:webHidden/>
           </w:rPr>
         </w:r>
         <w:r>
@@ -2034,7 +2086,7 @@
             <w:noProof/>
             <w:webHidden/>
           </w:rPr>
-          <w:t>23</w:t>
+          <w:t>22</w:t>
         </w:r>
         <w:r>
           <w:rPr>
@@ -2076,7 +2128,7 @@
       <w:pPr>
         <w:pStyle w:val="Tit1"/>
       </w:pPr>
-      <w:bookmarkStart w:id="0" w:name="_Toc234116319"/>
+      <w:bookmarkStart w:id="0" w:name="_Toc239165279"/>
       <w:r>
         <w:t>Para que serve o GerPro?</w:t>
       </w:r>
@@ -2105,7 +2157,7 @@
       <w:pPr>
         <w:pStyle w:val="Tit1"/>
       </w:pPr>
-      <w:bookmarkStart w:id="1" w:name="_Toc234116320"/>
+      <w:bookmarkStart w:id="1" w:name="_Toc239165280"/>
       <w:r>
         <w:t>Convenções Utilizadas nas telas de Cadastro</w:t>
       </w:r>
@@ -2440,7 +2492,7 @@
           <w:lang w:eastAsia="pt-BR"/>
         </w:rPr>
         <w:pict>
-          <v:shape id="Imagem 19" o:spid="_x0000_s1028" type="#_x0000_t75" alt="MenuProfessor.jpg" style="position:absolute;left:0;text-align:left;margin-left:1.2pt;margin-top:9.35pt;width:132.35pt;height:172.5pt;z-index:251657728;visibility:visible" wrapcoords="-123 0 -123 21506 21600 21506 21600 0 -123 0">
+          <v:shape id="Imagem 19" o:spid="_x0000_s1028" type="#_x0000_t75" alt="MenuProfessor.jpg" style="position:absolute;left:0;text-align:left;margin-left:1.2pt;margin-top:9.35pt;width:132.35pt;height:172.5pt;z-index:2;visibility:visible" wrapcoords="-123 0 -123 21506 21600 21506 21600 0 -123 0">
             <v:imagedata r:id="rId15" o:title=""/>
             <w10:wrap type="through"/>
           </v:shape>
@@ -2538,6 +2590,7 @@
           <w:szCs w:val="24"/>
           <w:lang w:eastAsia="pt-BR"/>
         </w:rPr>
+        <w:lastRenderedPageBreak/>
         <w:pict>
           <v:shape id="Imagem 8" o:spid="_x0000_i1033" type="#_x0000_t75" alt="CampoData.jpg" style="width:139.5pt;height:43.5pt;visibility:visible">
             <v:imagedata r:id="rId16" o:title=""/>
@@ -2571,7 +2624,7 @@
           <w:lang w:eastAsia="pt-BR"/>
         </w:rPr>
         <w:pict>
-          <v:shape id="Imagem 5" o:spid="_x0000_s1029" type="#_x0000_t75" alt="DataGrig.JPG" style="position:absolute;left:0;text-align:left;margin-left:1.2pt;margin-top:.25pt;width:158.25pt;height:198.75pt;z-index:-251659776;visibility:visible">
+          <v:shape id="Imagem 5" o:spid="_x0000_s1029" type="#_x0000_t75" alt="DataGrig.JPG" style="position:absolute;left:0;text-align:left;margin-left:1.2pt;margin-top:.25pt;width:158.25pt;height:198.75pt;z-index:-3;visibility:visible">
             <v:imagedata r:id="rId17" o:title=""/>
           </v:shape>
         </w:pict>
@@ -2757,34 +2810,6 @@
     </w:p>
     <w:p>
       <w:pPr>
-        <w:spacing w:line="360" w:lineRule="auto"/>
-        <w:rPr>
-          <w:rFonts w:ascii="Arial" w:hAnsi="Arial" w:cs="Arial"/>
-          <w:sz w:val="24"/>
-          <w:szCs w:val="24"/>
-        </w:rPr>
-      </w:pPr>
-    </w:p>
-    <w:p>
-      <w:pPr>
-        <w:spacing w:line="360" w:lineRule="auto"/>
-        <w:rPr>
-          <w:rFonts w:ascii="Arial" w:hAnsi="Arial" w:cs="Arial"/>
-          <w:sz w:val="24"/>
-          <w:szCs w:val="24"/>
-        </w:rPr>
-      </w:pPr>
-      <w:r>
-        <w:rPr>
-          <w:rFonts w:ascii="Arial" w:hAnsi="Arial" w:cs="Arial"/>
-          <w:sz w:val="24"/>
-          <w:szCs w:val="24"/>
-        </w:rPr>
-        <w:tab/>
-      </w:r>
-    </w:p>
-    <w:p>
-      <w:pPr>
         <w:pStyle w:val="corpo"/>
       </w:pPr>
       <w:r>
@@ -2798,6 +2823,7 @@
         <w:rPr>
           <w:szCs w:val="24"/>
         </w:rPr>
+        <w:lastRenderedPageBreak/>
         <w:t>Figura 2 – Tela de Cadastro de Cronograma</w:t>
       </w:r>
     </w:p>
@@ -2888,7 +2914,7 @@
       <w:pPr>
         <w:pStyle w:val="Tit1"/>
       </w:pPr>
-      <w:bookmarkStart w:id="2" w:name="_Toc234116321"/>
+      <w:bookmarkStart w:id="2" w:name="_Toc239165281"/>
       <w:r>
         <w:t>Acesso ao Sistema</w:t>
       </w:r>
@@ -3062,7 +3088,7 @@
       <w:pPr>
         <w:pStyle w:val="Tit1"/>
       </w:pPr>
-      <w:bookmarkStart w:id="3" w:name="_Toc234116322"/>
+      <w:bookmarkStart w:id="3" w:name="_Toc239165282"/>
       <w:r>
         <w:t>Construção da proposta</w:t>
       </w:r>
@@ -3072,7 +3098,7 @@
       <w:pPr>
         <w:pStyle w:val="Tit2"/>
       </w:pPr>
-      <w:bookmarkStart w:id="4" w:name="_Toc234116323"/>
+      <w:bookmarkStart w:id="4" w:name="_Toc239165283"/>
       <w:r>
         <w:t>Missão</w:t>
       </w:r>
@@ -3241,7 +3267,7 @@
       <w:pPr>
         <w:pStyle w:val="Tit2"/>
       </w:pPr>
-      <w:bookmarkStart w:id="5" w:name="_Toc234116324"/>
+      <w:bookmarkStart w:id="5" w:name="_Toc239165284"/>
       <w:r>
         <w:t>Lista de Funções</w:t>
       </w:r>
@@ -3321,6 +3347,7 @@
         <w:pStyle w:val="corpo"/>
       </w:pPr>
       <w:r>
+        <w:lastRenderedPageBreak/>
         <w:tab/>
         <w:t>O usuário preenche os campos Ordem, Caso de Uso, Descrição e seleciona um tipo de função e adiciona numa lista que é gerada a partir do momento em que o usuário aciona o botão Adicionar.</w:t>
       </w:r>
@@ -3346,7 +3373,7 @@
       <w:pPr>
         <w:pStyle w:val="Tit2"/>
       </w:pPr>
-      <w:bookmarkStart w:id="6" w:name="_Toc234116325"/>
+      <w:bookmarkStart w:id="6" w:name="_Toc239165285"/>
       <w:r>
         <w:t>Cronograma</w:t>
       </w:r>
@@ -3534,7 +3561,7 @@
       <w:pPr>
         <w:pStyle w:val="Tit2"/>
       </w:pPr>
-      <w:bookmarkStart w:id="7" w:name="_Toc234116326"/>
+      <w:bookmarkStart w:id="7" w:name="_Toc239165286"/>
       <w:r>
         <w:t>Submeter a Proposta</w:t>
       </w:r>
@@ -3649,7 +3676,7 @@
       <w:pPr>
         <w:pStyle w:val="Tit1"/>
       </w:pPr>
-      <w:bookmarkStart w:id="8" w:name="_Toc234116327"/>
+      <w:bookmarkStart w:id="8" w:name="_Toc239165287"/>
       <w:r>
         <w:t>Correção da proposta</w:t>
       </w:r>
@@ -3727,7 +3754,7 @@
       <w:pPr>
         <w:pStyle w:val="Tit2"/>
       </w:pPr>
-      <w:bookmarkStart w:id="9" w:name="_Toc234116328"/>
+      <w:bookmarkStart w:id="9" w:name="_Toc239165288"/>
       <w:r>
         <w:t>Listar todas as Propostas</w:t>
       </w:r>
@@ -3828,7 +3855,7 @@
       <w:pPr>
         <w:pStyle w:val="Tit2"/>
       </w:pPr>
-      <w:bookmarkStart w:id="10" w:name="_Toc234116329"/>
+      <w:bookmarkStart w:id="10" w:name="_Toc239165289"/>
       <w:r>
         <w:t>Proposta Selecionada</w:t>
       </w:r>
@@ -3942,7 +3969,7 @@
       <w:pPr>
         <w:pStyle w:val="Tit2"/>
       </w:pPr>
-      <w:bookmarkStart w:id="11" w:name="_Toc234116330"/>
+      <w:bookmarkStart w:id="11" w:name="_Toc239165290"/>
       <w:r>
         <w:t>Missão</w:t>
       </w:r>
@@ -4167,7 +4194,7 @@
       <w:pPr>
         <w:pStyle w:val="Tit2"/>
       </w:pPr>
-      <w:bookmarkStart w:id="12" w:name="_Toc234116331"/>
+      <w:bookmarkStart w:id="12" w:name="_Toc239165291"/>
       <w:r>
         <w:t>Submeter</w:t>
       </w:r>
@@ -4285,7 +4312,7 @@
       <w:pPr>
         <w:pStyle w:val="Tit1"/>
       </w:pPr>
-      <w:bookmarkStart w:id="13" w:name="_Toc234116332"/>
+      <w:bookmarkStart w:id="13" w:name="_Toc239165292"/>
       <w:r>
         <w:t>Cadastro da proposta</w:t>
       </w:r>
@@ -4342,7 +4369,7 @@
           <w:lang w:eastAsia="pt-BR"/>
         </w:rPr>
         <w:pict>
-          <v:shape id="Imagem 9" o:spid="_x0000_s1030" type="#_x0000_t75" alt="HomeCoordenador.jpg" style="position:absolute;left:0;text-align:left;margin-left:48.3pt;margin-top:5.95pt;width:355.7pt;height:245pt;z-index:-251657728;visibility:visible">
+          <v:shape id="Imagem 9" o:spid="_x0000_s1030" type="#_x0000_t75" alt="HomeCoordenador.jpg" style="position:absolute;left:0;text-align:left;margin-left:48.3pt;margin-top:5.95pt;width:355.7pt;height:245pt;z-index:-1;visibility:visible">
             <v:imagedata r:id="rId31" o:title=""/>
           </v:shape>
         </w:pict>
@@ -4423,6 +4450,7 @@
         <w:pStyle w:val="corpo"/>
       </w:pPr>
       <w:r>
+        <w:lastRenderedPageBreak/>
         <w:tab/>
         <w:t>Os cadastros d</w:t>
       </w:r>
@@ -4468,7 +4496,7 @@
     </w:p>
     <w:p>
       <w:pPr>
-        <w:pStyle w:val="ListParagraph"/>
+        <w:pStyle w:val="PargrafodaLista"/>
         <w:tabs>
           <w:tab w:val="left" w:pos="0"/>
         </w:tabs>
@@ -4484,7 +4512,7 @@
       <w:pPr>
         <w:pStyle w:val="Tit2"/>
       </w:pPr>
-      <w:bookmarkStart w:id="14" w:name="_Toc234116333"/>
+      <w:bookmarkStart w:id="14" w:name="_Toc239165293"/>
       <w:r>
         <w:t>Cadastro de Proposta</w:t>
       </w:r>
@@ -4607,7 +4635,7 @@
     </w:p>
     <w:p>
       <w:pPr>
-        <w:pStyle w:val="ListParagraph"/>
+        <w:pStyle w:val="PargrafodaLista"/>
         <w:tabs>
           <w:tab w:val="left" w:pos="0"/>
         </w:tabs>
@@ -4622,7 +4650,7 @@
     </w:p>
     <w:p>
       <w:pPr>
-        <w:pStyle w:val="ListParagraph"/>
+        <w:pStyle w:val="PargrafodaLista"/>
         <w:tabs>
           <w:tab w:val="left" w:pos="0"/>
         </w:tabs>
@@ -4637,7 +4665,7 @@
     </w:p>
     <w:p>
       <w:pPr>
-        <w:pStyle w:val="ListParagraph"/>
+        <w:pStyle w:val="PargrafodaLista"/>
         <w:tabs>
           <w:tab w:val="left" w:pos="0"/>
         </w:tabs>
@@ -4652,7 +4680,7 @@
     </w:p>
     <w:p>
       <w:pPr>
-        <w:pStyle w:val="ListParagraph"/>
+        <w:pStyle w:val="PargrafodaLista"/>
         <w:tabs>
           <w:tab w:val="left" w:pos="0"/>
         </w:tabs>
@@ -4667,7 +4695,7 @@
     </w:p>
     <w:p>
       <w:pPr>
-        <w:pStyle w:val="ListParagraph"/>
+        <w:pStyle w:val="PargrafodaLista"/>
         <w:tabs>
           <w:tab w:val="left" w:pos="0"/>
         </w:tabs>
@@ -4682,7 +4710,7 @@
     </w:p>
     <w:p>
       <w:pPr>
-        <w:pStyle w:val="ListParagraph"/>
+        <w:pStyle w:val="PargrafodaLista"/>
         <w:tabs>
           <w:tab w:val="left" w:pos="0"/>
         </w:tabs>
@@ -4697,7 +4725,7 @@
     </w:p>
     <w:p>
       <w:pPr>
-        <w:pStyle w:val="ListParagraph"/>
+        <w:pStyle w:val="PargrafodaLista"/>
         <w:tabs>
           <w:tab w:val="left" w:pos="0"/>
         </w:tabs>
@@ -4712,7 +4740,7 @@
     </w:p>
     <w:p>
       <w:pPr>
-        <w:pStyle w:val="ListParagraph"/>
+        <w:pStyle w:val="PargrafodaLista"/>
         <w:tabs>
           <w:tab w:val="left" w:pos="0"/>
         </w:tabs>
@@ -4727,7 +4755,7 @@
     </w:p>
     <w:p>
       <w:pPr>
-        <w:pStyle w:val="ListParagraph"/>
+        <w:pStyle w:val="PargrafodaLista"/>
         <w:tabs>
           <w:tab w:val="left" w:pos="0"/>
         </w:tabs>
@@ -4742,7 +4770,7 @@
     </w:p>
     <w:p>
       <w:pPr>
-        <w:pStyle w:val="ListParagraph"/>
+        <w:pStyle w:val="PargrafodaLista"/>
         <w:tabs>
           <w:tab w:val="left" w:pos="0"/>
         </w:tabs>
@@ -4763,6 +4791,7 @@
         </w:rPr>
       </w:pPr>
       <w:r>
+        <w:lastRenderedPageBreak/>
         <w:t xml:space="preserve">Figura 17 – Tela </w:t>
       </w:r>
       <w:r>
@@ -4794,7 +4823,7 @@
     </w:p>
     <w:p>
       <w:pPr>
-        <w:pStyle w:val="ListParagraph"/>
+        <w:pStyle w:val="PargrafodaLista"/>
         <w:tabs>
           <w:tab w:val="left" w:pos="0"/>
         </w:tabs>
@@ -4809,7 +4838,7 @@
     </w:p>
     <w:p>
       <w:pPr>
-        <w:pStyle w:val="ListParagraph"/>
+        <w:pStyle w:val="PargrafodaLista"/>
         <w:tabs>
           <w:tab w:val="left" w:pos="0"/>
         </w:tabs>
@@ -4840,7 +4869,7 @@
     </w:p>
     <w:p>
       <w:pPr>
-        <w:pStyle w:val="ListParagraph"/>
+        <w:pStyle w:val="PargrafodaLista"/>
         <w:tabs>
           <w:tab w:val="left" w:pos="0"/>
         </w:tabs>
@@ -4856,7 +4885,7 @@
       <w:pPr>
         <w:pStyle w:val="Tit2"/>
       </w:pPr>
-      <w:bookmarkStart w:id="15" w:name="_Toc234116334"/>
+      <w:bookmarkStart w:id="15" w:name="_Toc239165294"/>
       <w:r>
         <w:t>Geração de Relatórios</w:t>
       </w:r>
@@ -4957,7 +4986,7 @@
     </w:p>
     <w:p>
       <w:pPr>
-        <w:pStyle w:val="ListParagraph"/>
+        <w:pStyle w:val="PargrafodaLista"/>
         <w:tabs>
           <w:tab w:val="left" w:pos="0"/>
         </w:tabs>
@@ -5102,7 +5131,7 @@
     </w:p>
     <w:p>
       <w:pPr>
-        <w:pStyle w:val="ListParagraph"/>
+        <w:pStyle w:val="PargrafodaLista"/>
         <w:tabs>
           <w:tab w:val="left" w:pos="0"/>
         </w:tabs>
@@ -5206,7 +5235,7 @@
       <w:pPr>
         <w:pStyle w:val="Tit2"/>
       </w:pPr>
-      <w:bookmarkStart w:id="16" w:name="_Toc234116335"/>
+      <w:bookmarkStart w:id="16" w:name="_Toc239165295"/>
       <w:r>
         <w:t>Contatos com os Desenvolvedores</w:t>
       </w:r>
@@ -5430,13 +5459,13 @@
 <w:ftr xmlns:ve="http://schemas.openxmlformats.org/markup-compatibility/2006" xmlns:o="urn:schemas-microsoft-com:office:office" xmlns:r="http://schemas.openxmlformats.org/officeDocument/2006/relationships" xmlns:m="http://schemas.openxmlformats.org/officeDocument/2006/math" xmlns:v="urn:schemas-microsoft-com:vml" xmlns:wp="http://schemas.openxmlformats.org/drawingml/2006/wordprocessingDrawing" xmlns:w10="urn:schemas-microsoft-com:office:word" xmlns:w="http://schemas.openxmlformats.org/wordprocessingml/2006/main" xmlns:wne="http://schemas.microsoft.com/office/word/2006/wordml">
   <w:p>
     <w:pPr>
-      <w:pStyle w:val="Footer"/>
+      <w:pStyle w:val="Rodap"/>
       <w:jc w:val="center"/>
     </w:pPr>
   </w:p>
   <w:p>
     <w:pPr>
-      <w:pStyle w:val="Footer"/>
+      <w:pStyle w:val="Rodap"/>
       <w:jc w:val="center"/>
     </w:pPr>
     <w:fldSimple w:instr=" PAGE    \* MERGEFORMAT ">
@@ -5450,7 +5479,7 @@
   </w:p>
   <w:p>
     <w:pPr>
-      <w:pStyle w:val="Footer"/>
+      <w:pStyle w:val="Rodap"/>
     </w:pPr>
   </w:p>
 </w:ftr>
@@ -5460,13 +5489,13 @@
 <w:ftr xmlns:ve="http://schemas.openxmlformats.org/markup-compatibility/2006" xmlns:o="urn:schemas-microsoft-com:office:office" xmlns:r="http://schemas.openxmlformats.org/officeDocument/2006/relationships" xmlns:m="http://schemas.openxmlformats.org/officeDocument/2006/math" xmlns:v="urn:schemas-microsoft-com:vml" xmlns:wp="http://schemas.openxmlformats.org/drawingml/2006/wordprocessingDrawing" xmlns:w10="urn:schemas-microsoft-com:office:word" xmlns:w="http://schemas.openxmlformats.org/wordprocessingml/2006/main" xmlns:wne="http://schemas.microsoft.com/office/word/2006/wordml">
   <w:p>
     <w:pPr>
-      <w:pStyle w:val="Footer"/>
+      <w:pStyle w:val="Rodap"/>
       <w:jc w:val="center"/>
     </w:pPr>
   </w:p>
   <w:p>
     <w:pPr>
-      <w:pStyle w:val="Footer"/>
+      <w:pStyle w:val="Rodap"/>
       <w:jc w:val="center"/>
     </w:pPr>
     <w:fldSimple w:instr=" PAGE    \* MERGEFORMAT ">
@@ -5474,13 +5503,13 @@
         <w:rPr>
           <w:noProof/>
         </w:rPr>
-        <w:t>23</w:t>
+        <w:t>21</w:t>
       </w:r>
     </w:fldSimple>
   </w:p>
   <w:p>
     <w:pPr>
-      <w:pStyle w:val="Footer"/>
+      <w:pStyle w:val="Rodap"/>
     </w:pPr>
   </w:p>
 </w:ftr>
@@ -5515,7 +5544,7 @@
 <w:hdr xmlns:ve="http://schemas.openxmlformats.org/markup-compatibility/2006" xmlns:o="urn:schemas-microsoft-com:office:office" xmlns:r="http://schemas.openxmlformats.org/officeDocument/2006/relationships" xmlns:m="http://schemas.openxmlformats.org/officeDocument/2006/math" xmlns:v="urn:schemas-microsoft-com:vml" xmlns:wp="http://schemas.openxmlformats.org/drawingml/2006/wordprocessingDrawing" xmlns:w10="urn:schemas-microsoft-com:office:word" xmlns:w="http://schemas.openxmlformats.org/wordprocessingml/2006/main" xmlns:wne="http://schemas.microsoft.com/office/word/2006/wordml">
   <w:p>
     <w:pPr>
-      <w:pStyle w:val="Header"/>
+      <w:pStyle w:val="Cabealho"/>
       <w:jc w:val="right"/>
       <w:rPr>
         <w:rFonts w:ascii="Arial Black" w:hAnsi="Arial Black"/>
@@ -5549,7 +5578,7 @@
           <v:path o:extrusionok="f" gradientshapeok="t" o:connecttype="rect"/>
           <o:lock v:ext="edit" aspectratio="t"/>
         </v:shapetype>
-        <v:shape id="Imagem 10" o:spid="_x0000_s2049" type="#_x0000_t75" style="position:absolute;left:0;text-align:left;margin-left:-83.55pt;margin-top:-27.45pt;width:591pt;height:63.75pt;z-index:-251656192;visibility:visible">
+        <v:shape id="Imagem 10" o:spid="_x0000_s2049" type="#_x0000_t75" style="position:absolute;left:0;text-align:left;margin-left:-83.55pt;margin-top:-27.45pt;width:591pt;height:63.75pt;z-index:-2;visibility:visible">
           <v:imagedata r:id="rId1" o:title=""/>
         </v:shape>
       </w:pict>
@@ -5575,7 +5604,7 @@
   </w:p>
   <w:p>
     <w:pPr>
-      <w:pStyle w:val="Header"/>
+      <w:pStyle w:val="Cabealho"/>
     </w:pPr>
   </w:p>
 </w:hdr>
@@ -5585,7 +5614,7 @@
 <w:hdr xmlns:ve="http://schemas.openxmlformats.org/markup-compatibility/2006" xmlns:o="urn:schemas-microsoft-com:office:office" xmlns:r="http://schemas.openxmlformats.org/officeDocument/2006/relationships" xmlns:m="http://schemas.openxmlformats.org/officeDocument/2006/math" xmlns:v="urn:schemas-microsoft-com:vml" xmlns:wp="http://schemas.openxmlformats.org/drawingml/2006/wordprocessingDrawing" xmlns:w10="urn:schemas-microsoft-com:office:word" xmlns:w="http://schemas.openxmlformats.org/wordprocessingml/2006/main" xmlns:wne="http://schemas.microsoft.com/office/word/2006/wordml">
   <w:p>
     <w:pPr>
-      <w:pStyle w:val="Header"/>
+      <w:pStyle w:val="Cabealho"/>
       <w:jc w:val="right"/>
       <w:rPr>
         <w:rFonts w:ascii="Arial Black" w:hAnsi="Arial Black"/>
@@ -5619,7 +5648,7 @@
           <v:path o:extrusionok="f" gradientshapeok="t" o:connecttype="rect"/>
           <o:lock v:ext="edit" aspectratio="t"/>
         </v:shapetype>
-        <v:shape id="_x0000_s2050" type="#_x0000_t75" style="position:absolute;left:0;text-align:left;margin-left:-85.8pt;margin-top:-27.6pt;width:591pt;height:63.75pt;z-index:-251654144;visibility:visible">
+        <v:shape id="_x0000_s2050" type="#_x0000_t75" style="position:absolute;left:0;text-align:left;margin-left:-85.8pt;margin-top:-27.6pt;width:591pt;height:63.75pt;z-index:-1;visibility:visible">
           <v:imagedata r:id="rId1" o:title=""/>
         </v:shape>
       </w:pict>
@@ -5645,7 +5674,7 @@
   </w:p>
   <w:p>
     <w:pPr>
-      <w:pStyle w:val="Header"/>
+      <w:pStyle w:val="Cabealho"/>
       <w:jc w:val="right"/>
       <w:rPr>
         <w:rFonts w:ascii="Arial Black" w:hAnsi="Arial Black"/>
@@ -5657,7 +5686,7 @@
   </w:p>
   <w:p>
     <w:pPr>
-      <w:pStyle w:val="Header"/>
+      <w:pStyle w:val="Cabealho"/>
       <w:jc w:val="right"/>
       <w:rPr>
         <w:szCs w:val="40"/>
@@ -7481,8 +7510,6 @@
     <w:rPrDefault>
       <w:rPr>
         <w:rFonts w:ascii="Calibri" w:eastAsia="Calibri" w:hAnsi="Calibri" w:cs="Times New Roman"/>
-        <w:sz w:val="22"/>
-        <w:szCs w:val="22"/>
         <w:lang w:val="pt-BR" w:eastAsia="pt-BR" w:bidi="ar-SA"/>
       </w:rPr>
     </w:rPrDefault>
@@ -7499,8 +7526,8 @@
     <w:lsdException w:name="heading 7" w:locked="1" w:uiPriority="0" w:qFormat="1"/>
     <w:lsdException w:name="heading 8" w:locked="1" w:uiPriority="0" w:qFormat="1"/>
     <w:lsdException w:name="heading 9" w:locked="1" w:uiPriority="0" w:qFormat="1"/>
-    <w:lsdException w:name="toc 1" w:locked="1" w:semiHidden="0" w:uiPriority="0" w:unhideWhenUsed="0"/>
-    <w:lsdException w:name="toc 2" w:locked="1" w:semiHidden="0" w:uiPriority="0" w:unhideWhenUsed="0"/>
+    <w:lsdException w:name="toc 1" w:locked="1" w:semiHidden="0" w:uiPriority="39" w:unhideWhenUsed="0"/>
+    <w:lsdException w:name="toc 2" w:locked="1" w:semiHidden="0" w:uiPriority="39" w:unhideWhenUsed="0"/>
     <w:lsdException w:name="toc 3" w:locked="1" w:semiHidden="0" w:uiPriority="0" w:unhideWhenUsed="0"/>
     <w:lsdException w:name="toc 4" w:locked="1" w:semiHidden="0" w:uiPriority="0" w:unhideWhenUsed="0"/>
     <w:lsdException w:name="toc 5" w:locked="1" w:semiHidden="0" w:uiPriority="0" w:unhideWhenUsed="0"/>
@@ -7635,14 +7662,16 @@
       <w:spacing w:after="200" w:line="276" w:lineRule="auto"/>
     </w:pPr>
     <w:rPr>
+      <w:sz w:val="22"/>
+      <w:szCs w:val="22"/>
       <w:lang w:eastAsia="en-US"/>
     </w:rPr>
   </w:style>
-  <w:style w:type="paragraph" w:styleId="Heading1">
+  <w:style w:type="paragraph" w:styleId="Ttulo1">
     <w:name w:val="heading 1"/>
     <w:basedOn w:val="Normal"/>
     <w:next w:val="Normal"/>
-    <w:link w:val="Heading1Char"/>
+    <w:link w:val="Ttulo1Char"/>
     <w:uiPriority w:val="99"/>
     <w:qFormat/>
     <w:rsid w:val="00D95CD1"/>
@@ -7661,11 +7690,11 @@
       <w:szCs w:val="28"/>
     </w:rPr>
   </w:style>
-  <w:style w:type="paragraph" w:styleId="Heading2">
+  <w:style w:type="paragraph" w:styleId="Ttulo2">
     <w:name w:val="heading 2"/>
     <w:basedOn w:val="Normal"/>
     <w:next w:val="Normal"/>
-    <w:link w:val="Heading2Char"/>
+    <w:link w:val="Ttulo2Char"/>
     <w:uiPriority w:val="99"/>
     <w:qFormat/>
     <w:rsid w:val="00D95CD1"/>
@@ -7684,11 +7713,11 @@
       <w:szCs w:val="26"/>
     </w:rPr>
   </w:style>
-  <w:style w:type="paragraph" w:styleId="Heading3">
+  <w:style w:type="paragraph" w:styleId="Ttulo3">
     <w:name w:val="heading 3"/>
     <w:basedOn w:val="Normal"/>
     <w:next w:val="Normal"/>
-    <w:link w:val="Heading3Char"/>
+    <w:link w:val="Ttulo3Char"/>
     <w:uiPriority w:val="99"/>
     <w:qFormat/>
     <w:rsid w:val="00D95CD1"/>
@@ -7705,12 +7734,13 @@
       <w:color w:val="F07F09"/>
     </w:rPr>
   </w:style>
-  <w:style w:type="character" w:default="1" w:styleId="DefaultParagraphFont">
+  <w:style w:type="character" w:default="1" w:styleId="Fontepargpadro">
     <w:name w:val="Default Paragraph Font"/>
-    <w:uiPriority w:val="99"/>
+    <w:uiPriority w:val="1"/>
     <w:semiHidden/>
+    <w:unhideWhenUsed/>
   </w:style>
-  <w:style w:type="table" w:default="1" w:styleId="TableNormal">
+  <w:style w:type="table" w:default="1" w:styleId="Tabelanormal">
     <w:name w:val="Normal Table"/>
     <w:uiPriority w:val="99"/>
     <w:semiHidden/>
@@ -7726,16 +7756,16 @@
       </w:tblCellMar>
     </w:tblPr>
   </w:style>
-  <w:style w:type="numbering" w:default="1" w:styleId="NoList">
+  <w:style w:type="numbering" w:default="1" w:styleId="Semlista">
     <w:name w:val="No List"/>
     <w:uiPriority w:val="99"/>
     <w:semiHidden/>
     <w:unhideWhenUsed/>
   </w:style>
-  <w:style w:type="character" w:customStyle="1" w:styleId="Heading1Char">
-    <w:name w:val="Heading 1 Char"/>
-    <w:basedOn w:val="DefaultParagraphFont"/>
-    <w:link w:val="Heading1"/>
+  <w:style w:type="character" w:customStyle="1" w:styleId="Ttulo1Char">
+    <w:name w:val="Título 1 Char"/>
+    <w:basedOn w:val="Fontepargpadro"/>
+    <w:link w:val="Ttulo1"/>
     <w:uiPriority w:val="99"/>
     <w:locked/>
     <w:rsid w:val="00D95CD1"/>
@@ -7748,10 +7778,10 @@
       <w:szCs w:val="28"/>
     </w:rPr>
   </w:style>
-  <w:style w:type="character" w:customStyle="1" w:styleId="Heading2Char">
-    <w:name w:val="Heading 2 Char"/>
-    <w:basedOn w:val="DefaultParagraphFont"/>
-    <w:link w:val="Heading2"/>
+  <w:style w:type="character" w:customStyle="1" w:styleId="Ttulo2Char">
+    <w:name w:val="Título 2 Char"/>
+    <w:basedOn w:val="Fontepargpadro"/>
+    <w:link w:val="Ttulo2"/>
     <w:uiPriority w:val="99"/>
     <w:locked/>
     <w:rsid w:val="00D95CD1"/>
@@ -7764,10 +7794,10 @@
       <w:szCs w:val="26"/>
     </w:rPr>
   </w:style>
-  <w:style w:type="character" w:customStyle="1" w:styleId="Heading3Char">
-    <w:name w:val="Heading 3 Char"/>
-    <w:basedOn w:val="DefaultParagraphFont"/>
-    <w:link w:val="Heading3"/>
+  <w:style w:type="character" w:customStyle="1" w:styleId="Ttulo3Char">
+    <w:name w:val="Título 3 Char"/>
+    <w:basedOn w:val="Fontepargpadro"/>
+    <w:link w:val="Ttulo3"/>
     <w:uiPriority w:val="99"/>
     <w:semiHidden/>
     <w:locked/>
@@ -7779,10 +7809,10 @@
       <w:color w:val="F07F09"/>
     </w:rPr>
   </w:style>
-  <w:style w:type="paragraph" w:styleId="Header">
+  <w:style w:type="paragraph" w:styleId="Cabealho">
     <w:name w:val="header"/>
     <w:basedOn w:val="Normal"/>
-    <w:link w:val="HeaderChar"/>
+    <w:link w:val="CabealhoChar"/>
     <w:uiPriority w:val="99"/>
     <w:semiHidden/>
     <w:rsid w:val="00BA79C1"/>
@@ -7794,10 +7824,10 @@
       <w:spacing w:after="0" w:line="240" w:lineRule="auto"/>
     </w:pPr>
   </w:style>
-  <w:style w:type="character" w:customStyle="1" w:styleId="HeaderChar">
-    <w:name w:val="Header Char"/>
-    <w:basedOn w:val="DefaultParagraphFont"/>
-    <w:link w:val="Header"/>
+  <w:style w:type="character" w:customStyle="1" w:styleId="CabealhoChar">
+    <w:name w:val="Cabeçalho Char"/>
+    <w:basedOn w:val="Fontepargpadro"/>
+    <w:link w:val="Cabealho"/>
     <w:uiPriority w:val="99"/>
     <w:semiHidden/>
     <w:locked/>
@@ -7806,10 +7836,10 @@
       <w:rFonts w:cs="Times New Roman"/>
     </w:rPr>
   </w:style>
-  <w:style w:type="paragraph" w:styleId="Footer">
+  <w:style w:type="paragraph" w:styleId="Rodap">
     <w:name w:val="footer"/>
     <w:basedOn w:val="Normal"/>
-    <w:link w:val="FooterChar"/>
+    <w:link w:val="RodapChar"/>
     <w:uiPriority w:val="99"/>
     <w:rsid w:val="00BA79C1"/>
     <w:pPr>
@@ -7820,10 +7850,10 @@
       <w:spacing w:after="0" w:line="240" w:lineRule="auto"/>
     </w:pPr>
   </w:style>
-  <w:style w:type="character" w:customStyle="1" w:styleId="FooterChar">
-    <w:name w:val="Footer Char"/>
-    <w:basedOn w:val="DefaultParagraphFont"/>
-    <w:link w:val="Footer"/>
+  <w:style w:type="character" w:customStyle="1" w:styleId="RodapChar">
+    <w:name w:val="Rodapé Char"/>
+    <w:basedOn w:val="Fontepargpadro"/>
+    <w:link w:val="Rodap"/>
     <w:uiPriority w:val="99"/>
     <w:locked/>
     <w:rsid w:val="00BA79C1"/>
@@ -7831,10 +7861,10 @@
       <w:rFonts w:cs="Times New Roman"/>
     </w:rPr>
   </w:style>
-  <w:style w:type="paragraph" w:styleId="BalloonText">
+  <w:style w:type="paragraph" w:styleId="Textodebalo">
     <w:name w:val="Balloon Text"/>
     <w:basedOn w:val="Normal"/>
-    <w:link w:val="BalloonTextChar"/>
+    <w:link w:val="TextodebaloChar"/>
     <w:uiPriority w:val="99"/>
     <w:semiHidden/>
     <w:rsid w:val="008449E9"/>
@@ -7847,10 +7877,10 @@
       <w:szCs w:val="16"/>
     </w:rPr>
   </w:style>
-  <w:style w:type="character" w:customStyle="1" w:styleId="BalloonTextChar">
-    <w:name w:val="Balloon Text Char"/>
-    <w:basedOn w:val="DefaultParagraphFont"/>
-    <w:link w:val="BalloonText"/>
+  <w:style w:type="character" w:customStyle="1" w:styleId="TextodebaloChar">
+    <w:name w:val="Texto de balão Char"/>
+    <w:basedOn w:val="Fontepargpadro"/>
+    <w:link w:val="Textodebalo"/>
     <w:uiPriority w:val="99"/>
     <w:semiHidden/>
     <w:locked/>
@@ -7861,7 +7891,7 @@
       <w:szCs w:val="16"/>
     </w:rPr>
   </w:style>
-  <w:style w:type="paragraph" w:styleId="ListParagraph">
+  <w:style w:type="paragraph" w:styleId="PargrafodaLista">
     <w:name w:val="List Paragraph"/>
     <w:basedOn w:val="Normal"/>
     <w:uiPriority w:val="99"/>
@@ -7956,12 +7986,12 @@
       <w:sz w:val="32"/>
     </w:rPr>
   </w:style>
-  <w:style w:type="paragraph" w:styleId="TOC1">
+  <w:style w:type="paragraph" w:styleId="Sumrio1">
     <w:name w:val="toc 1"/>
     <w:basedOn w:val="Normal"/>
     <w:next w:val="Normal"/>
     <w:autoRedefine/>
-    <w:uiPriority w:val="99"/>
+    <w:uiPriority w:val="39"/>
     <w:rsid w:val="00171F18"/>
     <w:pPr>
       <w:spacing w:before="360" w:after="360"/>
@@ -7973,12 +8003,12 @@
       <w:u w:val="single"/>
     </w:rPr>
   </w:style>
-  <w:style w:type="paragraph" w:styleId="TOC2">
+  <w:style w:type="paragraph" w:styleId="Sumrio2">
     <w:name w:val="toc 2"/>
     <w:basedOn w:val="Normal"/>
     <w:next w:val="Normal"/>
     <w:autoRedefine/>
-    <w:uiPriority w:val="99"/>
+    <w:uiPriority w:val="39"/>
     <w:rsid w:val="00171F18"/>
     <w:pPr>
       <w:spacing w:after="0"/>
@@ -7989,7 +8019,7 @@
       <w:smallCaps/>
     </w:rPr>
   </w:style>
-  <w:style w:type="paragraph" w:styleId="TOC3">
+  <w:style w:type="paragraph" w:styleId="Sumrio3">
     <w:name w:val="toc 3"/>
     <w:basedOn w:val="Normal"/>
     <w:next w:val="Normal"/>
@@ -8003,7 +8033,7 @@
       <w:smallCaps/>
     </w:rPr>
   </w:style>
-  <w:style w:type="paragraph" w:styleId="TOC4">
+  <w:style w:type="paragraph" w:styleId="Sumrio4">
     <w:name w:val="toc 4"/>
     <w:basedOn w:val="Normal"/>
     <w:next w:val="Normal"/>
@@ -8014,7 +8044,7 @@
       <w:spacing w:after="0"/>
     </w:pPr>
   </w:style>
-  <w:style w:type="paragraph" w:styleId="TOC5">
+  <w:style w:type="paragraph" w:styleId="Sumrio5">
     <w:name w:val="toc 5"/>
     <w:basedOn w:val="Normal"/>
     <w:next w:val="Normal"/>
@@ -8025,7 +8055,7 @@
       <w:spacing w:after="0"/>
     </w:pPr>
   </w:style>
-  <w:style w:type="paragraph" w:styleId="TOC6">
+  <w:style w:type="paragraph" w:styleId="Sumrio6">
     <w:name w:val="toc 6"/>
     <w:basedOn w:val="Normal"/>
     <w:next w:val="Normal"/>
@@ -8036,7 +8066,7 @@
       <w:spacing w:after="0"/>
     </w:pPr>
   </w:style>
-  <w:style w:type="paragraph" w:styleId="TOC7">
+  <w:style w:type="paragraph" w:styleId="Sumrio7">
     <w:name w:val="toc 7"/>
     <w:basedOn w:val="Normal"/>
     <w:next w:val="Normal"/>
@@ -8047,7 +8077,7 @@
       <w:spacing w:after="0"/>
     </w:pPr>
   </w:style>
-  <w:style w:type="paragraph" w:styleId="TOC8">
+  <w:style w:type="paragraph" w:styleId="Sumrio8">
     <w:name w:val="toc 8"/>
     <w:basedOn w:val="Normal"/>
     <w:next w:val="Normal"/>
@@ -8058,7 +8088,7 @@
       <w:spacing w:after="0"/>
     </w:pPr>
   </w:style>
-  <w:style w:type="paragraph" w:styleId="TOC9">
+  <w:style w:type="paragraph" w:styleId="Sumrio9">
     <w:name w:val="toc 9"/>
     <w:basedOn w:val="Normal"/>
     <w:next w:val="Normal"/>
@@ -8071,7 +8101,7 @@
   </w:style>
   <w:style w:type="character" w:styleId="Hyperlink">
     <w:name w:val="Hyperlink"/>
-    <w:basedOn w:val="DefaultParagraphFont"/>
+    <w:basedOn w:val="Fontepargpadro"/>
     <w:uiPriority w:val="99"/>
     <w:rsid w:val="00171F18"/>
     <w:rPr>

</xml_diff>